<commit_message>
Cambios pequeños (sync anterior)
Cambios pequeños:
--- Extensión de signo: Reestructuración para selección de entero según
instrucción.
--- Phase1_Decode: Insertado multiplexor para selección de registro B
según tipo de instrucción.
</commit_message>
<xml_diff>
--- a/PDFs/Descripción de Fases.docx
+++ b/PDFs/Descripción de Fases.docx
@@ -36,16 +36,17 @@
           <w:numId w:val="4"/>
         </w:numPr>
         <w:spacing w:after="0" w:line="240" w:lineRule="auto"/>
-        <w:ind w:left="708"/>
-        <w:rPr>
-          <w:del w:id="0" w:author="Andy" w:date="2014-12-15T11:49:00Z"/>
-        </w:rPr>
-        <w:pPrChange w:id="1" w:author="Andy" w:date="2014-12-15T11:49:00Z">
-          <w:pPr/>
-        </w:pPrChange>
       </w:pPr>
       <w:r>
         <w:t>Registro PC</w:t>
+      </w:r>
+    </w:p>
+    <w:p>
+      <w:pPr>
+        <w:ind w:firstLine="708"/>
+      </w:pPr>
+      <w:r>
+        <w:t>Contador de programa, almacena la dirección de la siguiente instrucción a ejecutar.</w:t>
       </w:r>
     </w:p>
     <w:p>
@@ -56,36 +57,27 @@
           <w:numId w:val="4"/>
         </w:numPr>
         <w:spacing w:after="0" w:line="240" w:lineRule="auto"/>
-        <w:rPr>
-          <w:ins w:id="2" w:author="Andy" w:date="2014-12-15T11:50:00Z"/>
-        </w:rPr>
-        <w:pPrChange w:id="3" w:author="Andy" w:date="2014-12-15T11:50:00Z">
-          <w:pPr/>
-        </w:pPrChange>
-      </w:pPr>
-    </w:p>
-    <w:p>
-      <w:pPr>
-        <w:ind w:firstLine="708"/>
-        <w:pPrChange w:id="4" w:author="Andy" w:date="2014-12-15T11:54:00Z">
-          <w:pPr/>
-        </w:pPrChange>
-      </w:pPr>
-      <w:ins w:id="5" w:author="Andy" w:date="2014-12-15T11:51:00Z">
-        <w:r>
-          <w:t>Contador de programa, almacena la direcci</w:t>
-        </w:r>
-      </w:ins>
-      <w:ins w:id="6" w:author="Andy" w:date="2014-12-15T11:52:00Z">
-        <w:r>
-          <w:t>ón de la siguiente instrucción a ejecutar</w:t>
-        </w:r>
-      </w:ins>
-      <w:ins w:id="7" w:author="Andy" w:date="2014-12-15T11:49:00Z">
-        <w:r>
-          <w:t>.</w:t>
-        </w:r>
-      </w:ins>
+      </w:pPr>
+      <w:r>
+        <w:t>Multiplexor de salto</w:t>
+      </w:r>
+    </w:p>
+    <w:p>
+      <w:pPr>
+        <w:ind w:left="708"/>
+      </w:pPr>
+      <w:r>
+        <w:t>Selecciona la siguiente entrada para el registro PC. Requiere una señal de control indicando si debe saltar y una dirección a la que debe saltar en caso afirmativo</w:t>
+      </w:r>
+      <w:r>
+        <w:t>, ambas recibidas desde la fase de ejecución</w:t>
+      </w:r>
+      <w:r>
+        <w:t>.</w:t>
+      </w:r>
+      <w:r>
+        <w:t xml:space="preserve"> La otra entrada se recibe desde el sumador PC+4.</w:t>
+      </w:r>
     </w:p>
     <w:p>
       <w:pPr>
@@ -95,90 +87,18 @@
           <w:numId w:val="4"/>
         </w:numPr>
         <w:spacing w:after="0" w:line="240" w:lineRule="auto"/>
-        <w:rPr>
-          <w:ins w:id="8" w:author="Andy" w:date="2014-12-15T11:50:00Z"/>
-        </w:rPr>
-        <w:pPrChange w:id="9" w:author="Andy" w:date="2014-12-15T11:51:00Z">
-          <w:pPr>
-            <w:pStyle w:val="Prrafodelista"/>
-            <w:numPr>
-              <w:numId w:val="4"/>
-            </w:numPr>
-            <w:ind w:hanging="360"/>
-          </w:pPr>
-        </w:pPrChange>
-      </w:pPr>
-      <w:r>
-        <w:t>Multiplexor de salto</w:t>
+      </w:pPr>
+      <w:r>
+        <w:t>Sumador PC+4</w:t>
       </w:r>
     </w:p>
     <w:p>
       <w:pPr>
         <w:ind w:left="708"/>
-        <w:rPr>
-          <w:ins w:id="10" w:author="Andy" w:date="2014-12-15T11:50:00Z"/>
-        </w:rPr>
-        <w:pPrChange w:id="11" w:author="Andy" w:date="2014-12-15T11:54:00Z">
-          <w:pPr>
-            <w:pStyle w:val="Prrafodelista"/>
-            <w:numPr>
-              <w:numId w:val="4"/>
-            </w:numPr>
-            <w:ind w:hanging="360"/>
-          </w:pPr>
-        </w:pPrChange>
-      </w:pPr>
-      <w:ins w:id="12" w:author="Andy" w:date="2014-12-15T11:52:00Z">
-        <w:r>
-          <w:t xml:space="preserve">Selecciona la siguiente entrada para el registro PC. Requiere una señal de control </w:t>
-        </w:r>
-      </w:ins>
-      <w:ins w:id="13" w:author="Andy" w:date="2014-12-15T11:53:00Z">
-        <w:r>
-          <w:t>indicando si debe saltar y una dirección a la que debe saltar en caso afirmativo</w:t>
-        </w:r>
-      </w:ins>
-      <w:ins w:id="14" w:author="Andy" w:date="2014-12-15T11:54:00Z">
-        <w:r>
-          <w:t xml:space="preserve">, ambas </w:t>
-        </w:r>
-        <w:r>
-          <w:t>recibida</w:t>
-        </w:r>
-        <w:r>
-          <w:t>s</w:t>
-        </w:r>
-        <w:r>
-          <w:t xml:space="preserve"> desde la fase de ejecución</w:t>
-        </w:r>
-      </w:ins>
-      <w:ins w:id="15" w:author="Andy" w:date="2014-12-15T11:53:00Z">
-        <w:r>
-          <w:t>.</w:t>
-        </w:r>
-      </w:ins>
-      <w:ins w:id="16" w:author="Andy" w:date="2014-12-15T11:54:00Z">
-        <w:r>
-          <w:t xml:space="preserve"> La otra entrada se recibe desde el sumador PC+4.</w:t>
-        </w:r>
-      </w:ins>
-    </w:p>
-    <w:p>
-      <w:pPr>
-        <w:ind w:left="708"/>
-        <w:rPr>
-          <w:del w:id="17" w:author="Andy" w:date="2014-12-15T11:51:00Z"/>
-        </w:rPr>
-        <w:pPrChange w:id="18" w:author="Andy" w:date="2014-12-15T11:50:00Z">
-          <w:pPr>
-            <w:pStyle w:val="Prrafodelista"/>
-            <w:numPr>
-              <w:numId w:val="4"/>
-            </w:numPr>
-            <w:ind w:hanging="360"/>
-          </w:pPr>
-        </w:pPrChange>
-      </w:pPr>
+      </w:pPr>
+      <w:r>
+        <w:t>Calcula la siguiente dirección para el contador de programa según la ejecución normal.</w:t>
+      </w:r>
     </w:p>
     <w:p>
       <w:pPr>
@@ -188,46 +108,32 @@
           <w:numId w:val="4"/>
         </w:numPr>
         <w:spacing w:after="0" w:line="240" w:lineRule="auto"/>
+      </w:pPr>
+      <w:r>
+        <w:t>Memoria de instrucciones</w:t>
+      </w:r>
+    </w:p>
+    <w:p>
+      <w:pPr>
+        <w:ind w:left="708"/>
+      </w:pPr>
+      <w:r>
+        <w:t>Devuelve la instrucción correspondiente a la dirección que recibe como entrada.</w:t>
+      </w:r>
+    </w:p>
+    <w:p>
+      <w:r>
+        <w:t>Señales</w:t>
+      </w:r>
+      <w:r>
         <w:rPr>
-          <w:ins w:id="19" w:author="Andy" w:date="2014-12-15T11:53:00Z"/>
+          <w:b/>
         </w:rPr>
-        <w:pPrChange w:id="20" w:author="Andy" w:date="2014-12-15T11:54:00Z">
-          <w:pPr>
-            <w:pStyle w:val="Prrafodelista"/>
-            <w:numPr>
-              <w:numId w:val="4"/>
-            </w:numPr>
-            <w:ind w:hanging="360"/>
-          </w:pPr>
-        </w:pPrChange>
-      </w:pPr>
-      <w:r>
-        <w:t>Sumador PC+4</w:t>
-      </w:r>
-    </w:p>
-    <w:p>
-      <w:pPr>
-        <w:ind w:left="708"/>
-        <w:pPrChange w:id="21" w:author="Andy" w:date="2014-12-15T11:56:00Z">
-          <w:pPr>
-            <w:pStyle w:val="Prrafodelista"/>
-            <w:numPr>
-              <w:numId w:val="4"/>
-            </w:numPr>
-            <w:ind w:hanging="360"/>
-          </w:pPr>
-        </w:pPrChange>
-      </w:pPr>
-      <w:ins w:id="22" w:author="Andy" w:date="2014-12-15T11:56:00Z">
-        <w:r>
-          <w:t>Calcula la siguiente direcci</w:t>
-        </w:r>
-      </w:ins>
-      <w:ins w:id="23" w:author="Andy" w:date="2014-12-15T11:57:00Z">
-        <w:r>
-          <w:t>ón para el contador de programa según la ejecución normal.</w:t>
-        </w:r>
-      </w:ins>
+        <w:t xml:space="preserve"> </w:t>
+      </w:r>
+      <w:r>
+        <w:t>enviadas a fase de “Descodificación de Instrucción”:</w:t>
+      </w:r>
     </w:p>
     <w:p>
       <w:pPr>
@@ -237,62 +143,17 @@
           <w:numId w:val="4"/>
         </w:numPr>
         <w:spacing w:after="0" w:line="240" w:lineRule="auto"/>
-        <w:rPr>
-          <w:ins w:id="24" w:author="Andy" w:date="2014-12-15T11:56:00Z"/>
-        </w:rPr>
-        <w:pPrChange w:id="25" w:author="Andy" w:date="2014-12-15T11:56:00Z">
-          <w:pPr>
-            <w:pStyle w:val="Prrafodelista"/>
-            <w:numPr>
-              <w:numId w:val="4"/>
-            </w:numPr>
-            <w:ind w:hanging="360"/>
-          </w:pPr>
-        </w:pPrChange>
-      </w:pPr>
-      <w:r>
-        <w:t>Memoria de instrucciones</w:t>
+      </w:pPr>
+      <w:r>
+        <w:t>PC</w:t>
       </w:r>
     </w:p>
     <w:p>
       <w:pPr>
         <w:ind w:left="708"/>
-        <w:pPrChange w:id="26" w:author="Andy" w:date="2014-12-15T11:56:00Z">
-          <w:pPr>
-            <w:pStyle w:val="Prrafodelista"/>
-            <w:numPr>
-              <w:numId w:val="4"/>
-            </w:numPr>
-            <w:ind w:hanging="360"/>
-          </w:pPr>
-        </w:pPrChange>
-      </w:pPr>
-      <w:ins w:id="27" w:author="Andy" w:date="2014-12-15T11:57:00Z">
-        <w:r>
-          <w:t>Devuelve la instrucci</w:t>
-        </w:r>
-      </w:ins>
-      <w:ins w:id="28" w:author="Andy" w:date="2014-12-15T11:58:00Z">
-        <w:r>
-          <w:t>ón correspondiente a la dirección que recibe como entrada.</w:t>
-        </w:r>
-      </w:ins>
-    </w:p>
-    <w:p>
-      <w:r>
-        <w:t>Señales</w:t>
-      </w:r>
-      <w:r>
-        <w:rPr>
-          <w:b/>
-          <w:rPrChange w:id="29" w:author="Andy" w:date="2014-12-15T11:56:00Z">
-            <w:rPr/>
-          </w:rPrChange>
-        </w:rPr>
-        <w:t xml:space="preserve"> </w:t>
-      </w:r>
-      <w:r>
-        <w:t>enviadas a fase de “Descodificación de Instrucción”:</w:t>
+      </w:pPr>
+      <w:r>
+        <w:t>Dirección siguiente de contador de programa, necesaria para calcular la dirección de salto.</w:t>
       </w:r>
     </w:p>
     <w:p>
@@ -303,118 +164,21 @@
           <w:numId w:val="4"/>
         </w:numPr>
         <w:spacing w:after="0" w:line="240" w:lineRule="auto"/>
-        <w:rPr>
-          <w:ins w:id="30" w:author="Andy" w:date="2014-12-15T11:58:00Z"/>
-        </w:rPr>
-        <w:pPrChange w:id="31" w:author="Andy" w:date="2014-12-15T11:58:00Z">
-          <w:pPr>
-            <w:pStyle w:val="Prrafodelista"/>
-            <w:numPr>
-              <w:numId w:val="5"/>
-            </w:numPr>
-            <w:ind w:hanging="360"/>
-          </w:pPr>
-        </w:pPrChange>
-      </w:pPr>
-      <w:r>
-        <w:t>PC</w:t>
+      </w:pPr>
+      <w:r>
+        <w:t>Instrucción</w:t>
       </w:r>
     </w:p>
     <w:p>
       <w:pPr>
         <w:ind w:left="708"/>
-        <w:pPrChange w:id="32" w:author="Andy" w:date="2014-12-15T11:58:00Z">
-          <w:pPr>
-            <w:pStyle w:val="Prrafodelista"/>
-            <w:numPr>
-              <w:numId w:val="5"/>
-            </w:numPr>
-            <w:ind w:hanging="360"/>
-          </w:pPr>
-        </w:pPrChange>
-      </w:pPr>
-      <w:ins w:id="33" w:author="Andy" w:date="2014-12-15T12:00:00Z">
-        <w:r>
-          <w:t>Dirección siguiente de contador de programa, necesaria para calcular la dirección de salto.</w:t>
-        </w:r>
-      </w:ins>
-    </w:p>
-    <w:p>
-      <w:pPr>
-        <w:pStyle w:val="Prrafodelista"/>
-        <w:numPr>
-          <w:ilvl w:val="0"/>
-          <w:numId w:val="4"/>
-        </w:numPr>
-        <w:spacing w:after="0" w:line="240" w:lineRule="auto"/>
-        <w:rPr>
-          <w:ins w:id="34" w:author="Andy" w:date="2014-12-15T11:58:00Z"/>
-        </w:rPr>
-        <w:pPrChange w:id="35" w:author="Andy" w:date="2014-12-15T11:58:00Z">
-          <w:pPr>
-            <w:pStyle w:val="Prrafodelista"/>
-            <w:numPr>
-              <w:numId w:val="5"/>
-            </w:numPr>
-            <w:ind w:hanging="360"/>
-          </w:pPr>
-        </w:pPrChange>
-      </w:pPr>
-      <w:r>
-        <w:t>Instrucción</w:t>
-      </w:r>
-    </w:p>
-    <w:p>
-      <w:pPr>
-        <w:ind w:left="708"/>
-        <w:rPr>
-          <w:ins w:id="36" w:author="Andy" w:date="2014-12-15T12:00:00Z"/>
-        </w:rPr>
-        <w:pPrChange w:id="37" w:author="Andy" w:date="2014-12-15T11:58:00Z">
-          <w:pPr>
-            <w:pStyle w:val="Prrafodelista"/>
-            <w:numPr>
-              <w:numId w:val="5"/>
-            </w:numPr>
-            <w:ind w:hanging="360"/>
-          </w:pPr>
-        </w:pPrChange>
-      </w:pPr>
-      <w:ins w:id="38" w:author="Andy" w:date="2014-12-15T12:00:00Z">
-        <w:r>
-          <w:t>Instrucción cargada para su ejecución.</w:t>
-        </w:r>
-      </w:ins>
-    </w:p>
-    <w:p>
-      <w:pPr>
-        <w:rPr>
-          <w:ins w:id="39" w:author="Andy" w:date="2014-12-15T12:00:00Z"/>
-        </w:rPr>
-        <w:pPrChange w:id="40" w:author="Andy" w:date="2014-12-15T12:00:00Z">
-          <w:pPr>
-            <w:pStyle w:val="Prrafodelista"/>
-            <w:numPr>
-              <w:numId w:val="5"/>
-            </w:numPr>
-            <w:ind w:hanging="360"/>
-          </w:pPr>
-        </w:pPrChange>
-      </w:pPr>
-    </w:p>
-    <w:p>
-      <w:pPr>
-        <w:pPrChange w:id="41" w:author="Andy" w:date="2014-12-15T12:00:00Z">
-          <w:pPr>
-            <w:pStyle w:val="Prrafodelista"/>
-            <w:numPr>
-              <w:numId w:val="5"/>
-            </w:numPr>
-            <w:ind w:hanging="360"/>
-          </w:pPr>
-        </w:pPrChange>
-      </w:pPr>
-    </w:p>
+      </w:pPr>
+      <w:r>
+        <w:t>Instrucción cargada para su ejecución.</w:t>
+      </w:r>
+    </w:p>
+    <w:p/>
+    <w:p/>
     <w:p/>
     <w:sectPr>
       <w:pgSz w:w="11906" w:h="16838"/>
@@ -1232,6 +996,36 @@
       <w:color w:val="4F81BD" w:themeColor="accent1"/>
       <w:sz w:val="26"/>
       <w:szCs w:val="26"/>
+    </w:rPr>
+  </w:style>
+  <w:style w:type="paragraph" w:styleId="Textodeglobo">
+    <w:name w:val="Balloon Text"/>
+    <w:basedOn w:val="Normal"/>
+    <w:link w:val="TextodegloboCar"/>
+    <w:uiPriority w:val="99"/>
+    <w:semiHidden/>
+    <w:unhideWhenUsed/>
+    <w:rsid w:val="00757AB8"/>
+    <w:pPr>
+      <w:spacing w:after="0" w:line="240" w:lineRule="auto"/>
+    </w:pPr>
+    <w:rPr>
+      <w:rFonts w:ascii="Tahoma" w:hAnsi="Tahoma" w:cs="Tahoma"/>
+      <w:sz w:val="16"/>
+      <w:szCs w:val="16"/>
+    </w:rPr>
+  </w:style>
+  <w:style w:type="character" w:customStyle="1" w:styleId="TextodegloboCar">
+    <w:name w:val="Texto de globo Car"/>
+    <w:basedOn w:val="Fuentedeprrafopredeter"/>
+    <w:link w:val="Textodeglobo"/>
+    <w:uiPriority w:val="99"/>
+    <w:semiHidden/>
+    <w:rsid w:val="00757AB8"/>
+    <w:rPr>
+      <w:rFonts w:ascii="Tahoma" w:hAnsi="Tahoma" w:cs="Tahoma"/>
+      <w:sz w:val="16"/>
+      <w:szCs w:val="16"/>
     </w:rPr>
   </w:style>
 </w:styles>

</xml_diff>

<commit_message>
Limpiar archivos de proyectos
Sin cambios importantes
</commit_message>
<xml_diff>
--- a/PDFs/Descripción de Fases.docx
+++ b/PDFs/Descripción de Fases.docx
@@ -9,11 +9,9 @@
       <w:r>
         <w:t xml:space="preserve">Descripción de </w:t>
       </w:r>
-      <w:ins w:id="0" w:author="Andy" w:date="2014-12-17T10:03:00Z">
-        <w:r>
-          <w:t xml:space="preserve">Módulos de </w:t>
-        </w:r>
-      </w:ins>
+      <w:r>
+        <w:t xml:space="preserve">Módulos de </w:t>
+      </w:r>
       <w:r>
         <w:t>Fases</w:t>
       </w:r>
@@ -25,9 +23,6 @@
           <w:ilvl w:val="0"/>
           <w:numId w:val="2"/>
         </w:numPr>
-        <w:rPr>
-          <w:ins w:id="1" w:author="Andy" w:date="2014-12-17T10:05:00Z"/>
-        </w:rPr>
       </w:pPr>
       <w:r>
         <w:t>Búsqueda de Instrucción</w:t>
@@ -36,45 +31,15 @@
     <w:p>
       <w:pPr>
         <w:ind w:left="720"/>
-        <w:rPr>
-          <w:ins w:id="2" w:author="Andy" w:date="2014-12-17T10:05:00Z"/>
-        </w:rPr>
-        <w:pPrChange w:id="3" w:author="Andy" w:date="2014-12-17T10:05:00Z">
-          <w:pPr>
-            <w:pStyle w:val="Ttulo2"/>
-            <w:numPr>
-              <w:numId w:val="2"/>
-            </w:numPr>
-            <w:ind w:left="720" w:hanging="360"/>
-          </w:pPr>
-        </w:pPrChange>
-      </w:pPr>
-    </w:p>
-    <w:p>
-      <w:pPr>
-        <w:rPr>
-          <w:ins w:id="4" w:author="Andy" w:date="2014-12-17T10:05:00Z"/>
-        </w:rPr>
-        <w:pPrChange w:id="5" w:author="Andy" w:date="2014-12-17T10:05:00Z">
-          <w:pPr>
-            <w:pStyle w:val="Ttulo2"/>
-            <w:numPr>
-              <w:numId w:val="2"/>
-            </w:numPr>
-            <w:ind w:left="720" w:hanging="360"/>
-          </w:pPr>
-        </w:pPrChange>
-      </w:pPr>
-      <w:ins w:id="6" w:author="Andy" w:date="2014-12-17T10:07:00Z">
-        <w:r>
-          <w:t>Jerarquía de m</w:t>
-        </w:r>
-      </w:ins>
-      <w:ins w:id="7" w:author="Andy" w:date="2014-12-17T10:05:00Z">
-        <w:r>
-          <w:t>ódulos:</w:t>
-        </w:r>
-      </w:ins>
+      </w:pPr>
+    </w:p>
+    <w:p>
+      <w:r>
+        <w:t>Jerarquía de m</w:t>
+      </w:r>
+      <w:r>
+        <w:t>ódulos:</w:t>
+      </w:r>
     </w:p>
     <w:p>
       <w:pPr>
@@ -83,29 +48,13 @@
           <w:ilvl w:val="0"/>
           <w:numId w:val="7"/>
         </w:numPr>
-        <w:rPr>
-          <w:ins w:id="8" w:author="Andy" w:date="2014-12-17T10:05:00Z"/>
-        </w:rPr>
-        <w:pPrChange w:id="9" w:author="Andy" w:date="2014-12-17T10:05:00Z">
-          <w:pPr>
-            <w:pStyle w:val="Ttulo2"/>
-            <w:numPr>
-              <w:numId w:val="2"/>
-            </w:numPr>
-            <w:ind w:left="720" w:hanging="360"/>
-          </w:pPr>
-        </w:pPrChange>
-      </w:pPr>
-      <w:ins w:id="10" w:author="Andy" w:date="2014-12-17T10:05:00Z">
-        <w:r>
-          <w:t xml:space="preserve">Registro </w:t>
-        </w:r>
-      </w:ins>
-      <w:ins w:id="11" w:author="Andy" w:date="2014-12-17T10:07:00Z">
-        <w:r>
-          <w:t>PC</w:t>
-        </w:r>
-      </w:ins>
+      </w:pPr>
+      <w:r>
+        <w:t xml:space="preserve">Registro </w:t>
+      </w:r>
+      <w:r>
+        <w:t>PC</w:t>
+      </w:r>
     </w:p>
     <w:p>
       <w:pPr>
@@ -114,29 +63,13 @@
           <w:ilvl w:val="0"/>
           <w:numId w:val="7"/>
         </w:numPr>
-        <w:rPr>
-          <w:ins w:id="12" w:author="Andy" w:date="2014-12-17T10:05:00Z"/>
-        </w:rPr>
-        <w:pPrChange w:id="13" w:author="Andy" w:date="2014-12-17T10:05:00Z">
-          <w:pPr>
-            <w:pStyle w:val="Ttulo2"/>
-            <w:numPr>
-              <w:numId w:val="2"/>
-            </w:numPr>
-            <w:ind w:left="720" w:hanging="360"/>
-          </w:pPr>
-        </w:pPrChange>
-      </w:pPr>
-      <w:ins w:id="14" w:author="Andy" w:date="2014-12-17T10:05:00Z">
-        <w:r>
-          <w:t>Multiplexor</w:t>
-        </w:r>
-      </w:ins>
-      <w:ins w:id="15" w:author="Andy" w:date="2014-12-17T10:07:00Z">
-        <w:r>
-          <w:t xml:space="preserve"> de salto</w:t>
-        </w:r>
-      </w:ins>
+      </w:pPr>
+      <w:r>
+        <w:t>Multiplexor</w:t>
+      </w:r>
+      <w:r>
+        <w:t xml:space="preserve"> de salto</w:t>
+      </w:r>
     </w:p>
     <w:p>
       <w:pPr>
@@ -145,24 +78,10 @@
           <w:ilvl w:val="0"/>
           <w:numId w:val="7"/>
         </w:numPr>
-        <w:rPr>
-          <w:ins w:id="16" w:author="Andy" w:date="2014-12-17T10:05:00Z"/>
-        </w:rPr>
-        <w:pPrChange w:id="17" w:author="Andy" w:date="2014-12-17T10:05:00Z">
-          <w:pPr>
-            <w:pStyle w:val="Ttulo2"/>
-            <w:numPr>
-              <w:numId w:val="2"/>
-            </w:numPr>
-            <w:ind w:left="720" w:hanging="360"/>
-          </w:pPr>
-        </w:pPrChange>
-      </w:pPr>
-      <w:ins w:id="18" w:author="Andy" w:date="2014-12-17T10:05:00Z">
-        <w:r>
-          <w:t>Módulo IF</w:t>
-        </w:r>
-      </w:ins>
+      </w:pPr>
+      <w:r>
+        <w:t>Módulo IF</w:t>
+      </w:r>
     </w:p>
     <w:p>
       <w:pPr>
@@ -172,24 +91,10 @@
           <w:numId w:val="7"/>
         </w:numPr>
         <w:ind w:left="993"/>
-        <w:rPr>
-          <w:ins w:id="19" w:author="Andy" w:date="2014-12-17T10:06:00Z"/>
-        </w:rPr>
-        <w:pPrChange w:id="20" w:author="Andy" w:date="2014-12-17T10:07:00Z">
-          <w:pPr>
-            <w:pStyle w:val="Ttulo2"/>
-            <w:numPr>
-              <w:numId w:val="2"/>
-            </w:numPr>
-            <w:ind w:left="720" w:hanging="360"/>
-          </w:pPr>
-        </w:pPrChange>
-      </w:pPr>
-      <w:ins w:id="21" w:author="Andy" w:date="2014-12-17T10:06:00Z">
-        <w:r>
-          <w:t>Módulo Sumador PC</w:t>
-        </w:r>
-      </w:ins>
+      </w:pPr>
+      <w:r>
+        <w:t>Módulo Sumador PC</w:t>
+      </w:r>
     </w:p>
     <w:p>
       <w:pPr>
@@ -199,45 +104,15 @@
           <w:numId w:val="7"/>
         </w:numPr>
         <w:ind w:left="993"/>
-        <w:rPr>
-          <w:rPrChange w:id="22" w:author="Andy" w:date="2014-12-17T10:05:00Z">
-            <w:rPr/>
-          </w:rPrChange>
-        </w:rPr>
-        <w:pPrChange w:id="23" w:author="Andy" w:date="2014-12-17T10:07:00Z">
-          <w:pPr>
-            <w:pStyle w:val="Ttulo2"/>
-            <w:numPr>
-              <w:numId w:val="2"/>
-            </w:numPr>
-            <w:ind w:left="720" w:hanging="360"/>
-          </w:pPr>
-        </w:pPrChange>
-      </w:pPr>
-      <w:ins w:id="24" w:author="Andy" w:date="2014-12-17T10:06:00Z">
-        <w:r>
-          <w:t>Módulo Memoria de instrucciones</w:t>
-        </w:r>
-      </w:ins>
-    </w:p>
-    <w:p>
-      <w:pPr>
-        <w:rPr>
-          <w:del w:id="25" w:author="Andy" w:date="2014-12-17T10:01:00Z"/>
-        </w:rPr>
-      </w:pPr>
-    </w:p>
-    <w:p>
-      <w:del w:id="26" w:author="Andy" w:date="2014-12-17T10:07:00Z">
-        <w:r>
-          <w:delText>Componentes</w:delText>
-        </w:r>
-      </w:del>
-      <w:ins w:id="27" w:author="Andy" w:date="2014-12-17T10:07:00Z">
-        <w:r>
-          <w:t>Descripción de módulos</w:t>
-        </w:r>
-      </w:ins>
+      </w:pPr>
+      <w:r>
+        <w:t>Módulo Memoria de instrucciones</w:t>
+      </w:r>
+    </w:p>
+    <w:p>
+      <w:r>
+        <w:t>Descripción de módulos</w:t>
+      </w:r>
       <w:r>
         <w:t>:</w:t>
       </w:r>
@@ -302,11 +177,9 @@
         </w:numPr>
         <w:spacing w:after="0" w:line="240" w:lineRule="auto"/>
       </w:pPr>
-      <w:ins w:id="28" w:author="Andy" w:date="2014-12-17T10:04:00Z">
-        <w:r>
-          <w:t xml:space="preserve">Módulo </w:t>
-        </w:r>
-      </w:ins>
+      <w:r>
+        <w:t xml:space="preserve">Módulo </w:t>
+      </w:r>
       <w:r>
         <w:t>Sumador PC+4</w:t>
       </w:r>
@@ -328,11 +201,9 @@
         </w:numPr>
         <w:spacing w:after="0" w:line="240" w:lineRule="auto"/>
       </w:pPr>
-      <w:ins w:id="29" w:author="Andy" w:date="2014-12-17T10:04:00Z">
-        <w:r>
-          <w:t xml:space="preserve">Módulo </w:t>
-        </w:r>
-      </w:ins>
+      <w:r>
+        <w:t xml:space="preserve">Módulo </w:t>
+      </w:r>
       <w:r>
         <w:t>Memoria de instrucciones</w:t>
       </w:r>
@@ -403,16 +274,9 @@
     </w:p>
     <w:p/>
     <w:p>
-      <w:pPr>
-        <w:rPr>
-          <w:ins w:id="30" w:author="Andy" w:date="2014-12-17T10:00:00Z"/>
-        </w:rPr>
-      </w:pPr>
-      <w:ins w:id="31" w:author="Andy" w:date="2014-12-17T10:00:00Z">
-        <w:r>
-          <w:br w:type="page"/>
-        </w:r>
-      </w:ins>
+      <w:r>
+        <w:br w:type="page"/>
+      </w:r>
     </w:p>
     <w:p>
       <w:pPr>
@@ -421,63 +285,18 @@
           <w:ilvl w:val="0"/>
           <w:numId w:val="2"/>
         </w:numPr>
-        <w:rPr>
-          <w:ins w:id="32" w:author="Andy" w:date="2014-12-17T10:00:00Z"/>
-        </w:rPr>
-        <w:pPrChange w:id="33" w:author="Andy" w:date="2014-12-17T10:00:00Z">
-          <w:pPr>
-            <w:pStyle w:val="Ttulo2"/>
-            <w:numPr>
-              <w:numId w:val="6"/>
-            </w:numPr>
-            <w:ind w:left="720" w:hanging="360"/>
-          </w:pPr>
-        </w:pPrChange>
-      </w:pPr>
-      <w:ins w:id="34" w:author="Andy" w:date="2014-12-17T10:00:00Z">
-        <w:r>
-          <w:lastRenderedPageBreak/>
-          <w:t>Búsqueda de Instrucción</w:t>
-        </w:r>
-      </w:ins>
-    </w:p>
-    <w:p>
-      <w:pPr>
-        <w:rPr>
-          <w:ins w:id="35" w:author="Andy" w:date="2014-12-17T10:01:00Z"/>
-        </w:rPr>
-        <w:pPrChange w:id="36" w:author="Andy" w:date="2014-12-17T10:01:00Z">
-          <w:pPr>
-            <w:pStyle w:val="Prrafodelista"/>
-            <w:numPr>
-              <w:numId w:val="2"/>
-            </w:numPr>
-            <w:ind w:hanging="360"/>
-          </w:pPr>
-        </w:pPrChange>
-      </w:pPr>
-      <w:ins w:id="37" w:author="Andy" w:date="2014-12-17T10:01:00Z">
-        <w:r>
-          <w:t>Componentes:</w:t>
-        </w:r>
-      </w:ins>
-    </w:p>
-    <w:p>
-      <w:pPr>
-        <w:rPr>
-          <w:ins w:id="38" w:author="Andy" w:date="2014-12-17T10:01:00Z"/>
-        </w:rPr>
-        <w:pPrChange w:id="39" w:author="Andy" w:date="2014-12-17T10:01:00Z">
-          <w:pPr>
-            <w:pStyle w:val="Prrafodelista"/>
-            <w:numPr>
-              <w:numId w:val="2"/>
-            </w:numPr>
-            <w:ind w:hanging="360"/>
-          </w:pPr>
-        </w:pPrChange>
-      </w:pPr>
-    </w:p>
+      </w:pPr>
+      <w:r>
+        <w:lastRenderedPageBreak/>
+        <w:t>Búsqueda de Instrucción</w:t>
+      </w:r>
+    </w:p>
+    <w:p>
+      <w:r>
+        <w:t>Componentes:</w:t>
+      </w:r>
+    </w:p>
+    <w:p/>
     <w:p/>
     <w:p/>
     <w:sectPr>

</xml_diff>